<commit_message>
fix(docgen): normalize rent to consistent monthly format for Welcome Pack [INL-31]
Prompt refinement strips AUD/calendar from Gemini output. New _normalize_rent()
converts fortnightly (x2.17262) and weekly (x4.35) to monthly in docgen layer
only — extracted_data in DB unchanged. Benchmark: 39/39 Welcome Pack checks,
69/70 extraction (no regression).

Co-Authored-By: Claude Opus 4.6 <noreply@anthropic.com>
</commit_message>
<xml_diff>
--- a/docs/test_results/Welcome_Pack_David_Okafor.docx
+++ b/docs/test_results/Welcome_Pack_David_Okafor.docx
@@ -526,7 +526,7 @@
                 <w:sz w:val="20"/>
                 <w:szCs w:val="20"/>
               </w:rPr>
-              <w:t>$1,750.00 AUD per month</w:t>
+              <w:t>$1,750.00 per month</w:t>
             </w:r>
           </w:p>
         </w:tc>
@@ -706,7 +706,7 @@
                 <w:sz w:val="20"/>
                 <w:szCs w:val="20"/>
               </w:rPr>
-              <w:t>One (1) domestic cat is permitted, subject to: The pet must be desexed and microchipped in accordance with Victorian law, the tenant is responsible for any damage caused by the pet including but not limited to carpet, flooring, doors, and window furnishings, the property must be professionally cleaned at the end of the tenancy including a flea treatment at the tenant’s expense, the landlord reserves the right to withdraw pet permission if the pet causes repeated disturbance to neighbours or damage to the property, and no additional pets may be kept without further written approval from the landlord.</w:t>
+              <w:t>One (1) domestic cat is permitted, subject to: the pet must be desexed and microchipped in accordance with Victorian law, the tenant is responsible for any damage caused by the pet (including but not limited to carpet, flooring, doors, and window furnishings), the property must be professionally cleaned at the end of the tenancy (including a flea treatment, at the tenant’s expense), the landlord reserves the right to withdraw pet permission if the pet causes repeated disturbance to neighbours or damage to the property, and no additional pets may be kept without further written approval from the landlord.</w:t>
             </w:r>
           </w:p>
         </w:tc>

</xml_diff>